<commit_message>
final parts of lab 16
</commit_message>
<xml_diff>
--- a/16/conference-template-letter.docx
+++ b/16/conference-template-letter.docx
@@ -1,6 +1,6 @@
 
 <file path=word/document.xml><?xml version="1.0" encoding="utf-8"?>
-<w:document xmlns:cx="http://schemas.microsoft.com/office/drawing/2014/chartex" xmlns:cx1="http://schemas.microsoft.com/office/drawing/2015/9/8/chartex" xmlns:mc="http://schemas.openxmlformats.org/markup-compatibility/2006" xmlns:o="urn:schemas-microsoft-com:office:office" xmlns:r="http://purl.oclc.org/ooxml/officeDocument/relationships" xmlns:m="http://purl.oclc.org/ooxml/officeDocument/math" xmlns:v="urn:schemas-microsoft-com:vml" xmlns:wp14="http://schemas.microsoft.com/office/word/2010/wordprocessingDrawing" xmlns:wp="http://purl.oclc.org/ooxml/drawingml/wordprocessingDrawing" xmlns:w10="urn:schemas-microsoft-com:office:word" xmlns:w="http://purl.oclc.org/ooxml/wordprocessingml/main" xmlns:w14="http://schemas.microsoft.com/office/word/2010/wordml" xmlns:w15="http://schemas.microsoft.com/office/word/2012/wordml" xmlns:w16se="http://schemas.microsoft.com/office/word/2015/wordml/symex" xmlns:wpi="http://schemas.microsoft.com/office/word/2010/wordprocessingInk" xmlns:wne="http://schemas.microsoft.com/office/word/2006/wordml" mc:Ignorable="w14 w15 w16se wne wp14" w:conformance="strict">
+<w:document xmlns:cx="http://schemas.microsoft.com/office/drawing/2014/chartex" xmlns:cx1="http://schemas.microsoft.com/office/drawing/2015/9/8/chartex" xmlns:cx2="http://schemas.microsoft.com/office/drawing/2015/10/21/chartex" xmlns:cx3="http://schemas.microsoft.com/office/drawing/2016/5/9/chartex" xmlns:cx4="http://schemas.microsoft.com/office/drawing/2016/5/10/chartex" xmlns:cx5="http://schemas.microsoft.com/office/drawing/2016/5/11/chartex" xmlns:cx6="http://schemas.microsoft.com/office/drawing/2016/5/12/chartex" xmlns:cx7="http://schemas.microsoft.com/office/drawing/2016/5/13/chartex" xmlns:cx8="http://schemas.microsoft.com/office/drawing/2016/5/14/chartex" xmlns:mc="http://schemas.openxmlformats.org/markup-compatibility/2006" xmlns:aink="http://schemas.microsoft.com/office/drawing/2016/ink" xmlns:am3d="http://schemas.microsoft.com/office/drawing/2017/model3d" xmlns:o="urn:schemas-microsoft-com:office:office" xmlns:oel="http://schemas.microsoft.com/office/2019/extlst" xmlns:r="http://purl.oclc.org/ooxml/officeDocument/relationships" xmlns:m="http://purl.oclc.org/ooxml/officeDocument/math" xmlns:v="urn:schemas-microsoft-com:vml" xmlns:wp14="http://schemas.microsoft.com/office/word/2010/wordprocessingDrawing" xmlns:wp="http://purl.oclc.org/ooxml/drawingml/wordprocessingDrawing" xmlns:w10="urn:schemas-microsoft-com:office:word" xmlns:w="http://purl.oclc.org/ooxml/wordprocessingml/main" xmlns:w14="http://schemas.microsoft.com/office/word/2010/wordml" xmlns:w15="http://schemas.microsoft.com/office/word/2012/wordml" xmlns:w16cex="http://schemas.microsoft.com/office/word/2018/wordml/cex" xmlns:w16cid="http://schemas.microsoft.com/office/word/2016/wordml/cid" xmlns:w16="http://schemas.microsoft.com/office/word/2018/wordml" xmlns:w16sdtdh="http://schemas.microsoft.com/office/word/2020/wordml/sdtdatahash" xmlns:w16se="http://schemas.microsoft.com/office/word/2015/wordml/symex" xmlns:wpi="http://schemas.microsoft.com/office/word/2010/wordprocessingInk" xmlns:wne="http://schemas.microsoft.com/office/word/2006/wordml" mc:Ignorable="w14 w15 w16se w16cid w16 w16cex w16sdtdh wne wp14" w:conformance="strict">
   <w:body>
     <w:p>
       <w:pPr>
@@ -8,63 +8,27 @@
         <w:spacing w:before="5pt" w:beforeAutospacing="1" w:after="5pt" w:afterAutospacing="1"/>
       </w:pPr>
       <w:r>
-        <w:t>Paper Title</w:t>
-      </w:r>
-      <w:r>
-        <w:t>*</w:t>
-      </w:r>
-      <w:r>
-        <w:t xml:space="preserve"> (use style: </w:t>
-      </w:r>
-      <w:r>
-        <w:rPr>
-          <w:i/>
-          <w:iCs/>
-        </w:rPr>
-        <w:t>paper title</w:t>
-      </w:r>
-      <w:r>
-        <w:t>)</w:t>
+        <w:t>Lab16</w:t>
       </w:r>
     </w:p>
     <w:p>
       <w:pPr>
         <w:pStyle w:val="Author"/>
-        <w:spacing w:before="5pt" w:beforeAutospacing="1" w:after="5pt" w:afterAutospacing="1"/>
+        <w:spacing w:before="5pt" w:beforeAutospacing="1" w:after="5pt" w:afterAutospacing="1" w:line="6pt" w:lineRule="auto"/>
         <w:rPr>
           <w:sz w:val="16"/>
           <w:szCs w:val="16"/>
         </w:rPr>
       </w:pPr>
       <w:r>
-        <w:rPr>
-          <w:sz w:val="16"/>
-          <w:szCs w:val="16"/>
-        </w:rPr>
-        <w:t>*</w:t>
-      </w:r>
-      <w:r>
-        <w:rPr>
-          <w:sz w:val="16"/>
-          <w:szCs w:val="16"/>
-        </w:rPr>
-        <w:t>Note: Sub-titles are not captured in Xplore and should not be used</w:t>
+        <w:t>Ali Ghasemi - S289223</w:t>
       </w:r>
     </w:p>
     <w:p>
       <w:pPr>
         <w:pStyle w:val="Author"/>
         <w:spacing w:before="5pt" w:beforeAutospacing="1" w:after="5pt" w:afterAutospacing="1" w:line="6pt" w:lineRule="auto"/>
-        <w:rPr>
-          <w:sz w:val="16"/>
-          <w:szCs w:val="16"/>
-        </w:rPr>
-      </w:pPr>
-    </w:p>
-    <w:p>
-      <w:pPr>
-        <w:pStyle w:val="Author"/>
-        <w:spacing w:before="5pt" w:beforeAutospacing="1" w:after="5pt" w:afterAutospacing="1" w:line="6pt" w:lineRule="auto"/>
+        <w:jc w:val="both"/>
         <w:rPr>
           <w:sz w:val="16"/>
           <w:szCs w:val="16"/>
@@ -83,6 +47,7 @@
       <w:pPr>
         <w:pStyle w:val="Author"/>
         <w:spacing w:before="5pt" w:beforeAutospacing="1"/>
+        <w:jc w:val="both"/>
         <w:rPr>
           <w:sz w:val="18"/>
           <w:szCs w:val="18"/>
@@ -95,955 +60,12 @@
           <w:docGrid w:linePitch="360"/>
         </w:sectPr>
       </w:pPr>
-      <w:r>
-        <w:rPr>
-          <w:sz w:val="18"/>
-          <w:szCs w:val="18"/>
-        </w:rPr>
-        <w:t>line 1</w:t>
-      </w:r>
-      <w:r>
-        <w:rPr>
-          <w:sz w:val="18"/>
-          <w:szCs w:val="18"/>
-        </w:rPr>
-        <w:t>: 1</w:t>
-      </w:r>
-      <w:r>
-        <w:rPr>
-          <w:sz w:val="18"/>
-          <w:szCs w:val="18"/>
-          <w:vertAlign w:val="superscript"/>
-        </w:rPr>
-        <w:t>st</w:t>
-      </w:r>
-      <w:r>
-        <w:rPr>
-          <w:sz w:val="18"/>
-          <w:szCs w:val="18"/>
-        </w:rPr>
-        <w:t xml:space="preserve"> </w:t>
-      </w:r>
-      <w:r>
-        <w:rPr>
-          <w:sz w:val="18"/>
-          <w:szCs w:val="18"/>
-        </w:rPr>
-        <w:t>Given Name Surname</w:t>
-      </w:r>
-      <w:r>
-        <w:rPr>
-          <w:sz w:val="18"/>
-          <w:szCs w:val="18"/>
-        </w:rPr>
-        <w:t xml:space="preserve"> </w:t>
-      </w:r>
-      <w:r>
-        <w:rPr>
-          <w:sz w:val="18"/>
-          <w:szCs w:val="18"/>
-        </w:rPr>
-        <w:br/>
-        <w:t>line 2:</w:t>
-      </w:r>
-      <w:r>
-        <w:rPr>
-          <w:sz w:val="18"/>
-          <w:szCs w:val="18"/>
-        </w:rPr>
-        <w:t xml:space="preserve"> </w:t>
-      </w:r>
-      <w:r>
-        <w:rPr>
-          <w:i/>
-          <w:sz w:val="18"/>
-          <w:szCs w:val="18"/>
-        </w:rPr>
-        <w:t>dept. name of organization</w:t>
-      </w:r>
-      <w:r>
-        <w:rPr>
-          <w:i/>
-          <w:sz w:val="18"/>
-          <w:szCs w:val="18"/>
-        </w:rPr>
-        <w:t xml:space="preserve"> (of </w:t>
-      </w:r>
-      <w:r>
-        <w:rPr>
-          <w:i/>
-          <w:iCs/>
-          <w:sz w:val="18"/>
-          <w:szCs w:val="18"/>
-        </w:rPr>
-        <w:t>Affiliation</w:t>
-      </w:r>
-      <w:r>
-        <w:rPr>
-          <w:i/>
-          <w:sz w:val="18"/>
-          <w:szCs w:val="18"/>
-        </w:rPr>
-        <w:t>)</w:t>
-      </w:r>
-      <w:r>
-        <w:rPr>
-          <w:sz w:val="18"/>
-          <w:szCs w:val="18"/>
-        </w:rPr>
-        <w:br/>
-      </w:r>
-      <w:r>
-        <w:rPr>
-          <w:sz w:val="18"/>
-          <w:szCs w:val="18"/>
-        </w:rPr>
-        <w:t>li</w:t>
-      </w:r>
-      <w:r>
-        <w:rPr>
-          <w:sz w:val="18"/>
-          <w:szCs w:val="18"/>
-        </w:rPr>
-        <w:t xml:space="preserve">ne </w:t>
-      </w:r>
-      <w:r>
-        <w:rPr>
-          <w:sz w:val="18"/>
-          <w:szCs w:val="18"/>
-        </w:rPr>
-        <w:t>3</w:t>
-      </w:r>
-      <w:r>
-        <w:rPr>
-          <w:sz w:val="18"/>
-          <w:szCs w:val="18"/>
-        </w:rPr>
-        <w:t xml:space="preserve">: </w:t>
-      </w:r>
-      <w:r>
-        <w:rPr>
-          <w:i/>
-          <w:sz w:val="18"/>
-          <w:szCs w:val="18"/>
-        </w:rPr>
-        <w:t xml:space="preserve">name of organization </w:t>
-      </w:r>
-      <w:r>
-        <w:rPr>
-          <w:i/>
-          <w:sz w:val="18"/>
-          <w:szCs w:val="18"/>
-        </w:rPr>
-        <w:t>(of Affiliation)</w:t>
-      </w:r>
-      <w:r>
-        <w:rPr>
-          <w:i/>
-          <w:sz w:val="18"/>
-          <w:szCs w:val="18"/>
-        </w:rPr>
-        <w:br/>
-      </w:r>
-      <w:r>
-        <w:rPr>
-          <w:sz w:val="18"/>
-          <w:szCs w:val="18"/>
-        </w:rPr>
-        <w:t xml:space="preserve">line </w:t>
-      </w:r>
-      <w:r>
-        <w:rPr>
-          <w:sz w:val="18"/>
-          <w:szCs w:val="18"/>
-        </w:rPr>
-        <w:t>4</w:t>
-      </w:r>
-      <w:r>
-        <w:rPr>
-          <w:sz w:val="18"/>
-          <w:szCs w:val="18"/>
-        </w:rPr>
-        <w:t>: City, Country</w:t>
-      </w:r>
-      <w:r>
-        <w:rPr>
-          <w:sz w:val="18"/>
-          <w:szCs w:val="18"/>
-        </w:rPr>
-        <w:br/>
-      </w:r>
-      <w:r>
-        <w:rPr>
-          <w:sz w:val="18"/>
-          <w:szCs w:val="18"/>
-        </w:rPr>
-        <w:t xml:space="preserve">line </w:t>
-      </w:r>
-      <w:r>
-        <w:rPr>
-          <w:sz w:val="18"/>
-          <w:szCs w:val="18"/>
-        </w:rPr>
-        <w:t>5: e</w:t>
-      </w:r>
-      <w:r>
-        <w:rPr>
-          <w:sz w:val="18"/>
-          <w:szCs w:val="18"/>
-        </w:rPr>
-        <w:t>ma</w:t>
-      </w:r>
-      <w:r>
-        <w:rPr>
-          <w:sz w:val="18"/>
-          <w:szCs w:val="18"/>
-        </w:rPr>
-        <w:t>il address</w:t>
-      </w:r>
-      <w:r>
-        <w:rPr>
-          <w:sz w:val="18"/>
-          <w:szCs w:val="18"/>
-        </w:rPr>
-        <w:t xml:space="preserve"> or ORCID</w:t>
-      </w:r>
-      <w:r>
-        <w:rPr>
-          <w:sz w:val="18"/>
-          <w:szCs w:val="18"/>
-        </w:rPr>
-        <w:br/>
-      </w:r>
-      <w:r>
-        <w:rPr>
-          <w:sz w:val="18"/>
-          <w:szCs w:val="18"/>
-        </w:rPr>
-        <w:br/>
-      </w:r>
-      <w:r>
-        <w:rPr>
-          <w:sz w:val="18"/>
-          <w:szCs w:val="18"/>
-        </w:rPr>
-        <w:t>line 1: 2</w:t>
-      </w:r>
-      <w:r>
-        <w:rPr>
-          <w:sz w:val="18"/>
-          <w:szCs w:val="18"/>
-          <w:vertAlign w:val="superscript"/>
-        </w:rPr>
-        <w:t>nd</w:t>
-      </w:r>
-      <w:r>
-        <w:rPr>
-          <w:sz w:val="18"/>
-          <w:szCs w:val="18"/>
-        </w:rPr>
-        <w:t xml:space="preserve"> </w:t>
-      </w:r>
-      <w:r>
-        <w:rPr>
-          <w:sz w:val="18"/>
-          <w:szCs w:val="18"/>
-        </w:rPr>
-        <w:t>Given Name Surname</w:t>
-      </w:r>
-      <w:r>
-        <w:rPr>
-          <w:sz w:val="18"/>
-          <w:szCs w:val="18"/>
-        </w:rPr>
-        <w:br/>
-        <w:t xml:space="preserve">line 2: </w:t>
-      </w:r>
-      <w:r>
-        <w:rPr>
-          <w:i/>
-          <w:sz w:val="18"/>
-          <w:szCs w:val="18"/>
-        </w:rPr>
-        <w:t xml:space="preserve">dept. name of organization (of </w:t>
-      </w:r>
-      <w:r>
-        <w:rPr>
-          <w:i/>
-          <w:iCs/>
-          <w:sz w:val="18"/>
-          <w:szCs w:val="18"/>
-        </w:rPr>
-        <w:t>Affiliation</w:t>
-      </w:r>
-      <w:r>
-        <w:rPr>
-          <w:i/>
-          <w:sz w:val="18"/>
-          <w:szCs w:val="18"/>
-        </w:rPr>
-        <w:t>)</w:t>
-      </w:r>
-      <w:r>
-        <w:rPr>
-          <w:sz w:val="18"/>
-          <w:szCs w:val="18"/>
-        </w:rPr>
-        <w:br/>
-        <w:t xml:space="preserve">line 3: </w:t>
-      </w:r>
-      <w:r>
-        <w:rPr>
-          <w:i/>
-          <w:sz w:val="18"/>
-          <w:szCs w:val="18"/>
-        </w:rPr>
-        <w:t>name of organization (of Affiliation)</w:t>
-      </w:r>
-      <w:r>
-        <w:rPr>
-          <w:i/>
-          <w:sz w:val="18"/>
-          <w:szCs w:val="18"/>
-        </w:rPr>
-        <w:br/>
-      </w:r>
-      <w:r>
-        <w:rPr>
-          <w:sz w:val="18"/>
-          <w:szCs w:val="18"/>
-        </w:rPr>
-        <w:t>line 4: City, Country</w:t>
-      </w:r>
-      <w:r>
-        <w:rPr>
-          <w:sz w:val="18"/>
-          <w:szCs w:val="18"/>
-        </w:rPr>
-        <w:br/>
-        <w:t>line 5: email address</w:t>
-      </w:r>
-      <w:r>
-        <w:rPr>
-          <w:sz w:val="18"/>
-          <w:szCs w:val="18"/>
-        </w:rPr>
-        <w:t xml:space="preserve"> or ORCID</w:t>
-      </w:r>
-      <w:r>
-        <w:rPr>
-          <w:sz w:val="18"/>
-          <w:szCs w:val="18"/>
-        </w:rPr>
-        <w:br/>
-      </w:r>
-      <w:r>
-        <w:rPr>
-          <w:sz w:val="18"/>
-          <w:szCs w:val="18"/>
-        </w:rPr>
-        <w:br/>
-      </w:r>
-      <w:r>
-        <w:rPr>
-          <w:sz w:val="18"/>
-          <w:szCs w:val="18"/>
-        </w:rPr>
-        <w:t>line 1: 3</w:t>
-      </w:r>
-      <w:r>
-        <w:rPr>
-          <w:sz w:val="18"/>
-          <w:szCs w:val="18"/>
-          <w:vertAlign w:val="superscript"/>
-        </w:rPr>
-        <w:t>rd</w:t>
-      </w:r>
-      <w:r>
-        <w:rPr>
-          <w:sz w:val="18"/>
-          <w:szCs w:val="18"/>
-        </w:rPr>
-        <w:t xml:space="preserve"> </w:t>
-      </w:r>
-      <w:r>
-        <w:rPr>
-          <w:sz w:val="18"/>
-          <w:szCs w:val="18"/>
-        </w:rPr>
-        <w:t>Given Name Surname</w:t>
-      </w:r>
-      <w:r>
-        <w:rPr>
-          <w:sz w:val="18"/>
-          <w:szCs w:val="18"/>
-        </w:rPr>
-        <w:br/>
-        <w:t xml:space="preserve">line 2: </w:t>
-      </w:r>
-      <w:r>
-        <w:rPr>
-          <w:i/>
-          <w:sz w:val="18"/>
-          <w:szCs w:val="18"/>
-        </w:rPr>
-        <w:t xml:space="preserve">dept. name of organization (of </w:t>
-      </w:r>
-      <w:r>
-        <w:rPr>
-          <w:i/>
-          <w:iCs/>
-          <w:sz w:val="18"/>
-          <w:szCs w:val="18"/>
-        </w:rPr>
-        <w:t>Affiliation</w:t>
-      </w:r>
-      <w:r>
-        <w:rPr>
-          <w:i/>
-          <w:sz w:val="18"/>
-          <w:szCs w:val="18"/>
-        </w:rPr>
-        <w:t>)</w:t>
-      </w:r>
-      <w:r>
-        <w:rPr>
-          <w:sz w:val="18"/>
-          <w:szCs w:val="18"/>
-        </w:rPr>
-        <w:br/>
-        <w:t xml:space="preserve">line 3: </w:t>
-      </w:r>
-      <w:r>
-        <w:rPr>
-          <w:i/>
-          <w:sz w:val="18"/>
-          <w:szCs w:val="18"/>
-        </w:rPr>
-        <w:t>name of organization (of Affiliation)</w:t>
-      </w:r>
-      <w:r>
-        <w:rPr>
-          <w:i/>
-          <w:sz w:val="18"/>
-          <w:szCs w:val="18"/>
-        </w:rPr>
-        <w:br/>
-      </w:r>
-      <w:r>
-        <w:rPr>
-          <w:sz w:val="18"/>
-          <w:szCs w:val="18"/>
-        </w:rPr>
-        <w:t>line 4: City, Country</w:t>
-      </w:r>
-      <w:r>
-        <w:rPr>
-          <w:sz w:val="18"/>
-          <w:szCs w:val="18"/>
-        </w:rPr>
-        <w:br/>
-        <w:t>line 5: email address</w:t>
-      </w:r>
-      <w:r>
-        <w:rPr>
-          <w:sz w:val="18"/>
-          <w:szCs w:val="18"/>
-        </w:rPr>
-        <w:t xml:space="preserve"> or ORCID</w:t>
-      </w:r>
-      <w:r>
-        <w:rPr>
-          <w:sz w:val="18"/>
-          <w:szCs w:val="18"/>
-        </w:rPr>
-        <w:br/>
-      </w:r>
-      <w:r>
-        <w:rPr>
-          <w:sz w:val="18"/>
-          <w:szCs w:val="18"/>
-        </w:rPr>
-        <w:br/>
-      </w:r>
-      <w:r>
-        <w:rPr>
-          <w:sz w:val="18"/>
-          <w:szCs w:val="18"/>
-        </w:rPr>
-        <w:t>line 1: 4</w:t>
-      </w:r>
-      <w:r>
-        <w:rPr>
-          <w:sz w:val="18"/>
-          <w:szCs w:val="18"/>
-          <w:vertAlign w:val="superscript"/>
-        </w:rPr>
-        <w:t>th</w:t>
-      </w:r>
-      <w:r>
-        <w:rPr>
-          <w:sz w:val="18"/>
-          <w:szCs w:val="18"/>
-        </w:rPr>
-        <w:t xml:space="preserve"> </w:t>
-      </w:r>
-      <w:r>
-        <w:rPr>
-          <w:sz w:val="18"/>
-          <w:szCs w:val="18"/>
-        </w:rPr>
-        <w:t>Given Name Surname</w:t>
-      </w:r>
-      <w:r>
-        <w:rPr>
-          <w:sz w:val="18"/>
-          <w:szCs w:val="18"/>
-        </w:rPr>
-        <w:br/>
-        <w:t xml:space="preserve">line 2: </w:t>
-      </w:r>
-      <w:r>
-        <w:rPr>
-          <w:i/>
-          <w:sz w:val="18"/>
-          <w:szCs w:val="18"/>
-        </w:rPr>
-        <w:t xml:space="preserve">dept. name of organization (of </w:t>
-      </w:r>
-      <w:r>
-        <w:rPr>
-          <w:i/>
-          <w:iCs/>
-          <w:sz w:val="18"/>
-          <w:szCs w:val="18"/>
-        </w:rPr>
-        <w:t>Affiliation</w:t>
-      </w:r>
-      <w:r>
-        <w:rPr>
-          <w:i/>
-          <w:sz w:val="18"/>
-          <w:szCs w:val="18"/>
-        </w:rPr>
-        <w:t>)</w:t>
-      </w:r>
-      <w:r>
-        <w:rPr>
-          <w:sz w:val="18"/>
-          <w:szCs w:val="18"/>
-        </w:rPr>
-        <w:br/>
-        <w:t xml:space="preserve">line 3: </w:t>
-      </w:r>
-      <w:r>
-        <w:rPr>
-          <w:i/>
-          <w:sz w:val="18"/>
-          <w:szCs w:val="18"/>
-        </w:rPr>
-        <w:t>name of organization (of Affiliation)</w:t>
-      </w:r>
-      <w:r>
-        <w:rPr>
-          <w:i/>
-          <w:sz w:val="18"/>
-          <w:szCs w:val="18"/>
-        </w:rPr>
-        <w:br/>
-      </w:r>
-      <w:r>
-        <w:rPr>
-          <w:sz w:val="18"/>
-          <w:szCs w:val="18"/>
-        </w:rPr>
-        <w:t>line 4: City, Country</w:t>
-      </w:r>
-      <w:r>
-        <w:rPr>
-          <w:sz w:val="18"/>
-          <w:szCs w:val="18"/>
-        </w:rPr>
-        <w:br/>
-        <w:t>line 5: email address</w:t>
-      </w:r>
-      <w:r>
-        <w:rPr>
-          <w:sz w:val="18"/>
-          <w:szCs w:val="18"/>
-        </w:rPr>
-        <w:t xml:space="preserve"> or ORCID</w:t>
-      </w:r>
-    </w:p>
-    <w:p/>
-    <w:p>
-      <w:pPr>
-        <w:sectPr>
-          <w:type w:val="continuous"/>
-          <w:pgSz w:w="612pt" w:h="792pt" w:code="1"/>
-          <w:pgMar w:top="54pt" w:right="44.65pt" w:bottom="72pt" w:left="44.65pt" w:header="36pt" w:footer="36pt" w:gutter="0pt"/>
-          <w:cols w:space="36pt"/>
-          <w:docGrid w:linePitch="360"/>
-        </w:sectPr>
-      </w:pPr>
     </w:p>
     <w:p>
       <w:pPr>
         <w:pStyle w:val="Author"/>
         <w:spacing w:before="5pt" w:beforeAutospacing="1"/>
-        <w:rPr>
-          <w:sz w:val="18"/>
-          <w:szCs w:val="18"/>
-        </w:rPr>
-      </w:pPr>
-    </w:p>
-    <w:p>
-      <w:pPr>
-        <w:pStyle w:val="Author"/>
-        <w:spacing w:before="5pt" w:beforeAutospacing="1"/>
-        <w:rPr>
-          <w:sz w:val="18"/>
-          <w:szCs w:val="18"/>
-        </w:rPr>
-      </w:pPr>
-    </w:p>
-    <w:p>
-      <w:pPr>
-        <w:pStyle w:val="Author"/>
-        <w:spacing w:before="5pt" w:beforeAutospacing="1"/>
-        <w:rPr>
-          <w:sz w:val="18"/>
-          <w:szCs w:val="18"/>
-        </w:rPr>
-      </w:pPr>
-    </w:p>
-    <w:p>
-      <w:pPr>
-        <w:pStyle w:val="Author"/>
-        <w:spacing w:before="5pt" w:beforeAutospacing="1"/>
-        <w:contextualSpacing/>
-        <w:rPr>
-          <w:sz w:val="18"/>
-          <w:szCs w:val="18"/>
-        </w:rPr>
-      </w:pPr>
-      <w:r>
-        <w:rPr>
-          <w:sz w:val="18"/>
-          <w:szCs w:val="18"/>
-        </w:rPr>
-        <w:t>li</w:t>
-      </w:r>
-      <w:r>
-        <w:rPr>
-          <w:sz w:val="18"/>
-          <w:szCs w:val="18"/>
-        </w:rPr>
-        <w:t xml:space="preserve">ne 1: </w:t>
-      </w:r>
-      <w:r>
-        <w:rPr>
-          <w:sz w:val="18"/>
-          <w:szCs w:val="18"/>
-        </w:rPr>
-        <w:t>5</w:t>
-      </w:r>
-      <w:r>
-        <w:rPr>
-          <w:sz w:val="18"/>
-          <w:szCs w:val="18"/>
-          <w:vertAlign w:val="superscript"/>
-        </w:rPr>
-        <w:t>th</w:t>
-      </w:r>
-      <w:r>
-        <w:rPr>
-          <w:sz w:val="18"/>
-          <w:szCs w:val="18"/>
-        </w:rPr>
-        <w:t xml:space="preserve"> Given Name Surname</w:t>
-      </w:r>
-      <w:r>
-        <w:rPr>
-          <w:sz w:val="18"/>
-          <w:szCs w:val="18"/>
-        </w:rPr>
-        <w:br/>
-        <w:t xml:space="preserve">line 2: </w:t>
-      </w:r>
-      <w:r>
-        <w:rPr>
-          <w:i/>
-          <w:sz w:val="18"/>
-          <w:szCs w:val="18"/>
-        </w:rPr>
-        <w:t xml:space="preserve">dept. name of organization (of </w:t>
-      </w:r>
-      <w:r>
-        <w:rPr>
-          <w:i/>
-          <w:iCs/>
-          <w:sz w:val="18"/>
-          <w:szCs w:val="18"/>
-        </w:rPr>
-        <w:t>Affiliation</w:t>
-      </w:r>
-      <w:r>
-        <w:rPr>
-          <w:i/>
-          <w:sz w:val="18"/>
-          <w:szCs w:val="18"/>
-        </w:rPr>
-        <w:t>)</w:t>
-      </w:r>
-      <w:r>
-        <w:rPr>
-          <w:sz w:val="18"/>
-          <w:szCs w:val="18"/>
-        </w:rPr>
-        <w:br/>
-        <w:t xml:space="preserve">line 3: </w:t>
-      </w:r>
-      <w:r>
-        <w:rPr>
-          <w:i/>
-          <w:sz w:val="18"/>
-          <w:szCs w:val="18"/>
-        </w:rPr>
-        <w:t xml:space="preserve">name of organization (of </w:t>
-      </w:r>
-      <w:r>
-        <w:rPr>
-          <w:i/>
-          <w:sz w:val="18"/>
-          <w:szCs w:val="18"/>
-        </w:rPr>
-        <w:t>A</w:t>
-      </w:r>
-      <w:r>
-        <w:rPr>
-          <w:i/>
-          <w:sz w:val="18"/>
-          <w:szCs w:val="18"/>
-        </w:rPr>
-        <w:t>ffiliation)</w:t>
-      </w:r>
-      <w:r>
-        <w:rPr>
-          <w:i/>
-          <w:sz w:val="18"/>
-          <w:szCs w:val="18"/>
-        </w:rPr>
-        <w:br/>
-      </w:r>
-      <w:r>
-        <w:rPr>
-          <w:sz w:val="18"/>
-          <w:szCs w:val="18"/>
-        </w:rPr>
-        <w:t>line 4: City, Country</w:t>
-      </w:r>
-      <w:r>
-        <w:rPr>
-          <w:sz w:val="18"/>
-          <w:szCs w:val="18"/>
-        </w:rPr>
-        <w:br/>
-        <w:t>line 5: email address</w:t>
-      </w:r>
-      <w:r>
-        <w:rPr>
-          <w:sz w:val="18"/>
-          <w:szCs w:val="18"/>
-        </w:rPr>
-        <w:t xml:space="preserve"> </w:t>
-      </w:r>
-      <w:r>
-        <w:rPr>
-          <w:sz w:val="18"/>
-          <w:szCs w:val="18"/>
-        </w:rPr>
-        <w:t>or ORCID</w:t>
-      </w:r>
-    </w:p>
-    <w:p>
-      <w:pPr>
-        <w:pStyle w:val="Author"/>
-        <w:spacing w:before="5pt" w:beforeAutospacing="1"/>
-        <w:contextualSpacing/>
-        <w:rPr>
-          <w:sz w:val="18"/>
-          <w:szCs w:val="18"/>
-        </w:rPr>
-      </w:pPr>
-      <w:r>
-        <w:rPr>
-          <w:sz w:val="18"/>
-          <w:szCs w:val="18"/>
-        </w:rPr>
-        <w:t xml:space="preserve">line 1: </w:t>
-      </w:r>
-      <w:r>
-        <w:rPr>
-          <w:sz w:val="18"/>
-          <w:szCs w:val="18"/>
-        </w:rPr>
-        <w:t>6</w:t>
-      </w:r>
-      <w:r>
-        <w:rPr>
-          <w:sz w:val="18"/>
-          <w:szCs w:val="18"/>
-          <w:vertAlign w:val="superscript"/>
-        </w:rPr>
-        <w:t>th</w:t>
-      </w:r>
-      <w:r>
-        <w:rPr>
-          <w:sz w:val="18"/>
-          <w:szCs w:val="18"/>
-        </w:rPr>
-        <w:t xml:space="preserve"> Given Name Surname</w:t>
-      </w:r>
-      <w:r>
-        <w:rPr>
-          <w:sz w:val="18"/>
-          <w:szCs w:val="18"/>
-        </w:rPr>
-        <w:br/>
-        <w:t xml:space="preserve">line 2: </w:t>
-      </w:r>
-      <w:r>
-        <w:rPr>
-          <w:i/>
-          <w:sz w:val="18"/>
-          <w:szCs w:val="18"/>
-        </w:rPr>
-        <w:t xml:space="preserve">dept. name of organization (of </w:t>
-      </w:r>
-      <w:r>
-        <w:rPr>
-          <w:i/>
-          <w:iCs/>
-          <w:sz w:val="18"/>
-          <w:szCs w:val="18"/>
-        </w:rPr>
-        <w:t>Affiliation</w:t>
-      </w:r>
-      <w:r>
-        <w:rPr>
-          <w:i/>
-          <w:sz w:val="18"/>
-          <w:szCs w:val="18"/>
-        </w:rPr>
-        <w:t>)</w:t>
-      </w:r>
-      <w:r>
-        <w:rPr>
-          <w:sz w:val="18"/>
-          <w:szCs w:val="18"/>
-        </w:rPr>
-        <w:br/>
-        <w:t xml:space="preserve">line 3: </w:t>
-      </w:r>
-      <w:r>
-        <w:rPr>
-          <w:i/>
-          <w:sz w:val="18"/>
-          <w:szCs w:val="18"/>
-        </w:rPr>
-        <w:t>name of organization (of Affiliation)</w:t>
-      </w:r>
-      <w:r>
-        <w:rPr>
-          <w:i/>
-          <w:sz w:val="18"/>
-          <w:szCs w:val="18"/>
-        </w:rPr>
-        <w:br/>
-      </w:r>
-      <w:r>
-        <w:rPr>
-          <w:sz w:val="18"/>
-          <w:szCs w:val="18"/>
-        </w:rPr>
-        <w:t>line 4: City, Country</w:t>
-      </w:r>
-      <w:r>
-        <w:rPr>
-          <w:sz w:val="18"/>
-          <w:szCs w:val="18"/>
-        </w:rPr>
-        <w:br/>
-        <w:t>line 5: email address</w:t>
-      </w:r>
-      <w:r>
-        <w:rPr>
-          <w:sz w:val="18"/>
-          <w:szCs w:val="18"/>
-        </w:rPr>
-        <w:t xml:space="preserve"> or ORCID</w:t>
-      </w:r>
-    </w:p>
-    <w:p>
-      <w:pPr>
-        <w:pStyle w:val="Author"/>
-        <w:spacing w:before="5pt" w:beforeAutospacing="1"/>
-        <w:contextualSpacing/>
-        <w:rPr>
-          <w:sz w:val="18"/>
-          <w:szCs w:val="18"/>
-        </w:rPr>
-      </w:pPr>
-    </w:p>
-    <w:p>
-      <w:pPr>
-        <w:pStyle w:val="Author"/>
-        <w:spacing w:before="5pt" w:beforeAutospacing="1"/>
-        <w:contextualSpacing/>
-        <w:rPr>
-          <w:sz w:val="18"/>
-          <w:szCs w:val="18"/>
-        </w:rPr>
-      </w:pPr>
-    </w:p>
-    <w:p>
-      <w:pPr>
-        <w:pStyle w:val="Author"/>
-        <w:spacing w:before="5pt" w:beforeAutospacing="1"/>
-        <w:contextualSpacing/>
-        <w:rPr>
-          <w:sz w:val="18"/>
-          <w:szCs w:val="18"/>
-        </w:rPr>
-      </w:pPr>
-    </w:p>
-    <w:p>
-      <w:pPr>
-        <w:pStyle w:val="Author"/>
-        <w:spacing w:before="5pt" w:beforeAutospacing="1"/>
-        <w:contextualSpacing/>
-        <w:rPr>
-          <w:sz w:val="18"/>
-          <w:szCs w:val="18"/>
-        </w:rPr>
-      </w:pPr>
-    </w:p>
-    <w:p>
-      <w:pPr>
-        <w:pStyle w:val="Author"/>
-        <w:spacing w:before="5pt" w:beforeAutospacing="1"/>
-        <w:contextualSpacing/>
-        <w:rPr>
-          <w:sz w:val="18"/>
-          <w:szCs w:val="18"/>
-        </w:rPr>
-      </w:pPr>
-    </w:p>
-    <w:p>
-      <w:pPr>
-        <w:pStyle w:val="Author"/>
-        <w:spacing w:before="5pt" w:beforeAutospacing="1"/>
+        <w:jc w:val="both"/>
         <w:rPr>
           <w:sz w:val="16"/>
           <w:szCs w:val="16"/>
@@ -1059,314 +81,23 @@
     </w:p>
     <w:p>
       <w:pPr>
-        <w:pStyle w:val="Author"/>
-        <w:spacing w:before="5pt" w:beforeAutospacing="1"/>
+        <w:pStyle w:val="Heading1"/>
+        <w:numPr>
+          <w:ilvl w:val="0"/>
+          <w:numId w:val="0"/>
+        </w:numPr>
         <w:jc w:val="both"/>
         <w:rPr>
-          <w:sz w:val="16"/>
-          <w:szCs w:val="16"/>
-        </w:rPr>
-      </w:pPr>
-    </w:p>
-    <w:p>
-      <w:pPr>
-        <w:pStyle w:val="Author"/>
-        <w:spacing w:before="5pt" w:beforeAutospacing="1"/>
-        <w:jc w:val="both"/>
-        <w:rPr>
-          <w:sz w:val="16"/>
-          <w:szCs w:val="16"/>
-        </w:rPr>
-        <w:sectPr>
-          <w:type w:val="continuous"/>
-          <w:pgSz w:w="612pt" w:h="792pt" w:code="1"/>
-          <w:pgMar w:top="54pt" w:right="44.65pt" w:bottom="72pt" w:left="44.65pt" w:header="36pt" w:footer="36pt" w:gutter="0pt"/>
-          <w:cols w:num="4" w:space="10.80pt"/>
-          <w:docGrid w:linePitch="360"/>
-        </w:sectPr>
-      </w:pPr>
-    </w:p>
-    <w:p>
-      <w:pPr>
-        <w:pStyle w:val="Abstract"/>
-        <w:rPr>
-          <w:i/>
-          <w:iCs/>
-        </w:rPr>
-      </w:pPr>
-      <w:r>
-        <w:rPr>
-          <w:i/>
-          <w:iCs/>
-        </w:rPr>
-        <w:t>Abstract</w:t>
-      </w:r>
-      <w:r>
-        <w:t>—</w:t>
-      </w:r>
-      <w:proofErr w:type="gramStart"/>
-      <w:r>
-        <w:t>This</w:t>
-      </w:r>
-      <w:proofErr w:type="gramEnd"/>
-      <w:r>
-        <w:t xml:space="preserve"> electronic document is a “live” template and already defines the components of your paper [title, text, heads, etc.] in its style sheet. </w:t>
-      </w:r>
-      <w:r>
-        <w:t xml:space="preserve"> </w:t>
-      </w:r>
-      <w:r>
-        <w:rPr>
-          <w:i/>
-        </w:rPr>
-        <w:t>*</w:t>
-      </w:r>
-      <w:r>
-        <w:rPr>
-          <w:i/>
-        </w:rPr>
-        <w:t>CRITICAL:  Do</w:t>
-      </w:r>
-      <w:r>
-        <w:rPr>
-          <w:rFonts w:eastAsia="Times New Roman"/>
-          <w:i/>
-        </w:rPr>
-        <w:t xml:space="preserve"> </w:t>
-      </w:r>
-      <w:r>
-        <w:rPr>
-          <w:i/>
-        </w:rPr>
-        <w:t>Not</w:t>
-      </w:r>
-      <w:r>
-        <w:rPr>
-          <w:rFonts w:eastAsia="Times New Roman"/>
-          <w:i/>
-        </w:rPr>
-        <w:t xml:space="preserve"> </w:t>
-      </w:r>
-      <w:r>
-        <w:rPr>
-          <w:i/>
-        </w:rPr>
-        <w:t>Use</w:t>
-      </w:r>
-      <w:r>
-        <w:rPr>
-          <w:rFonts w:eastAsia="Times New Roman"/>
-          <w:i/>
-        </w:rPr>
-        <w:t xml:space="preserve"> </w:t>
-      </w:r>
-      <w:r>
-        <w:rPr>
-          <w:i/>
-        </w:rPr>
-        <w:t>Symbols,</w:t>
-      </w:r>
-      <w:r>
-        <w:rPr>
-          <w:rFonts w:eastAsia="Times New Roman"/>
-          <w:i/>
-        </w:rPr>
-        <w:t xml:space="preserve"> </w:t>
-      </w:r>
-      <w:r>
-        <w:rPr>
-          <w:i/>
-        </w:rPr>
-        <w:t>Special</w:t>
-      </w:r>
-      <w:r>
-        <w:rPr>
-          <w:rFonts w:eastAsia="Times New Roman"/>
-          <w:i/>
-        </w:rPr>
-        <w:t xml:space="preserve"> </w:t>
-      </w:r>
-      <w:r>
-        <w:rPr>
-          <w:i/>
-        </w:rPr>
-        <w:t>Characters,</w:t>
-      </w:r>
-      <w:r>
-        <w:rPr>
-          <w:rFonts w:eastAsia="Times New Roman"/>
-          <w:i/>
-        </w:rPr>
-        <w:t xml:space="preserve"> </w:t>
-      </w:r>
-      <w:r>
-        <w:rPr>
-          <w:rFonts w:eastAsia="Times New Roman"/>
-          <w:i/>
-        </w:rPr>
-        <w:t xml:space="preserve">Footnotes, </w:t>
-      </w:r>
-      <w:r>
-        <w:rPr>
-          <w:i/>
-        </w:rPr>
-        <w:t>or</w:t>
-      </w:r>
-      <w:r>
-        <w:rPr>
-          <w:rFonts w:eastAsia="Times New Roman"/>
-          <w:i/>
-        </w:rPr>
-        <w:t xml:space="preserve"> </w:t>
-      </w:r>
-      <w:r>
-        <w:rPr>
-          <w:i/>
-        </w:rPr>
-        <w:t>Math</w:t>
-      </w:r>
-      <w:r>
-        <w:rPr>
-          <w:rFonts w:eastAsia="Times New Roman"/>
-          <w:i/>
-        </w:rPr>
-        <w:t xml:space="preserve"> </w:t>
-      </w:r>
-      <w:r>
-        <w:rPr>
-          <w:i/>
-        </w:rPr>
-        <w:t>in</w:t>
-      </w:r>
-      <w:r>
-        <w:rPr>
-          <w:rFonts w:eastAsia="Times New Roman"/>
-          <w:i/>
-        </w:rPr>
-        <w:t xml:space="preserve"> Paper </w:t>
-      </w:r>
-      <w:r>
-        <w:rPr>
-          <w:i/>
-        </w:rPr>
-        <w:t>Title</w:t>
-      </w:r>
-      <w:r>
-        <w:rPr>
-          <w:rFonts w:eastAsia="Times New Roman"/>
-          <w:i/>
-        </w:rPr>
-        <w:t xml:space="preserve"> o</w:t>
-      </w:r>
-      <w:r>
-        <w:rPr>
-          <w:i/>
-        </w:rPr>
-        <w:t>r</w:t>
-      </w:r>
-      <w:r>
-        <w:rPr>
-          <w:rFonts w:eastAsia="Times New Roman"/>
-          <w:i/>
-        </w:rPr>
-        <w:t xml:space="preserve"> </w:t>
-      </w:r>
-      <w:r>
-        <w:rPr>
-          <w:i/>
-        </w:rPr>
-        <w:t>Abstract</w:t>
-      </w:r>
-      <w:r>
-        <w:t xml:space="preserve">. </w:t>
-      </w:r>
-      <w:r>
-        <w:rPr>
-          <w:iCs/>
-        </w:rPr>
-        <w:t>(</w:t>
-      </w:r>
-      <w:r>
-        <w:rPr>
-          <w:b w:val="0"/>
-          <w:i/>
-          <w:iCs/>
-        </w:rPr>
-        <w:t>Abstract</w:t>
-      </w:r>
-      <w:r>
-        <w:rPr>
-          <w:iCs/>
-        </w:rPr>
-        <w:t>)</w:t>
-      </w:r>
-      <w:r>
-        <w:rPr>
-          <w:iCs/>
-        </w:rPr>
-        <w:t xml:space="preserve"> </w:t>
-      </w:r>
-    </w:p>
-    <w:p>
-      <w:pPr>
-        <w:pStyle w:val="Keywords"/>
-      </w:pPr>
-      <w:r>
-        <w:t>Keywords—</w:t>
-      </w:r>
-      <w:r>
-        <w:t>component</w:t>
-      </w:r>
-      <w:r>
-        <w:t>,</w:t>
-      </w:r>
-      <w:r>
-        <w:t xml:space="preserve"> formatting</w:t>
-      </w:r>
-      <w:r>
-        <w:t>,</w:t>
-      </w:r>
-      <w:r>
-        <w:t xml:space="preserve"> style</w:t>
-      </w:r>
-      <w:r>
-        <w:t>,</w:t>
-      </w:r>
-      <w:r>
-        <w:t xml:space="preserve"> styling</w:t>
-      </w:r>
-      <w:r>
-        <w:t>,</w:t>
-      </w:r>
-      <w:r>
-        <w:t xml:space="preserve"> insert (</w:t>
-      </w:r>
-      <w:r>
-        <w:rPr>
-          <w:b w:val="0"/>
-        </w:rPr>
-        <w:t>key words</w:t>
-      </w:r>
-      <w:r>
-        <w:t>)</w:t>
-      </w:r>
-    </w:p>
-    <w:p>
-      <w:pPr>
-        <w:pStyle w:val="Heading1"/>
-      </w:pPr>
-      <w:r>
-        <w:t>Introduction (</w:t>
-      </w:r>
-      <w:r>
-        <w:rPr>
-          <w:rFonts w:eastAsia="MS Mincho"/>
-          <w:i/>
-        </w:rPr>
-        <w:t>Heading 1</w:t>
-      </w:r>
-      <w:r>
-        <w:t>)</w:t>
+          <w:b/>
+          <w:bCs/>
+        </w:rPr>
+      </w:pPr>
+      <w:r>
+        <w:rPr>
+          <w:b/>
+          <w:bCs/>
+        </w:rPr>
+        <w:t xml:space="preserve">Introduction </w:t>
       </w:r>
     </w:p>
     <w:p>
@@ -1576,23 +307,45 @@
       </w:r>
       <w:proofErr w:type="spellEnd"/>
       <w:r>
-        <w:t xml:space="preserve">, dc, and </w:t>
+        <w:t>, dc, and rms do not have to be defined. Do not use abbreviations in the title or heads unless they are unavoidable.</w:t>
+      </w:r>
+    </w:p>
+    <w:p>
+      <w:pPr>
+        <w:pStyle w:val="Heading2"/>
+      </w:pPr>
+      <w:r>
+        <w:t>Units</w:t>
+      </w:r>
+    </w:p>
+    <w:p>
+      <w:pPr>
+        <w:pStyle w:val="bulletlist"/>
+      </w:pPr>
+      <w:r>
+        <w:t xml:space="preserve">Use </w:t>
+      </w:r>
+      <w:r>
+        <w:t>either</w:t>
+      </w:r>
+      <w:r>
+        <w:t xml:space="preserve"> SI (MKS) or CGS as primary units. (SI units are encouraged.) English units may be used as secondary units (in parentheses). An exception would be the use of English units as identifiers in trade, such as “3.5-inch disk drive”.</w:t>
+      </w:r>
+    </w:p>
+    <w:p>
+      <w:pPr>
+        <w:pStyle w:val="bulletlist"/>
+      </w:pPr>
+      <w:r>
+        <w:t xml:space="preserve">Avoid combining SI and CGS units, such as current in amperes and magnetic field in </w:t>
       </w:r>
       <w:proofErr w:type="spellStart"/>
       <w:r>
-        <w:t>rms</w:t>
+        <w:t>oersteds</w:t>
       </w:r>
       <w:proofErr w:type="spellEnd"/>
       <w:r>
-        <w:t xml:space="preserve"> do not have to be defined. Do not use abbreviations in the title or heads unless they are unavoidable.</w:t>
-      </w:r>
-    </w:p>
-    <w:p>
-      <w:pPr>
-        <w:pStyle w:val="Heading2"/>
-      </w:pPr>
-      <w:r>
-        <w:t>Units</w:t>
+        <w:t>. This often leads to confusion because equations do not balance dimensionally. If you must use mixed units, clearly state the units for each quantity that you use in an equation.</w:t>
       </w:r>
     </w:p>
     <w:p>
@@ -1600,49 +353,7 @@
         <w:pStyle w:val="bulletlist"/>
       </w:pPr>
       <w:r>
-        <w:t xml:space="preserve">Use </w:t>
-      </w:r>
-      <w:r>
-        <w:t>either</w:t>
-      </w:r>
-      <w:r>
-        <w:t xml:space="preserve"> SI (MKS) or CGS as primary units. (SI units are encouraged.) English units may be used as secondary units (in parentheses). An exception would be the use of </w:t>
-      </w:r>
-      <w:r>
-        <w:lastRenderedPageBreak/>
-        <w:t>English units as identifiers in trade, such as “3.5-inch disk drive”.</w:t>
-      </w:r>
-    </w:p>
-    <w:p>
-      <w:pPr>
-        <w:pStyle w:val="bulletlist"/>
-      </w:pPr>
-      <w:r>
-        <w:t xml:space="preserve">Avoid combining SI and CGS units, such as current in amperes and magnetic field in </w:t>
-      </w:r>
-      <w:proofErr w:type="spellStart"/>
-      <w:r>
-        <w:t>oersteds</w:t>
-      </w:r>
-      <w:proofErr w:type="spellEnd"/>
-      <w:r>
-        <w:t>. This often leads to confusion because equations do not balance dimensionally. If you must use mixed units, clearly state the units for each quantity that you use in an equation.</w:t>
-      </w:r>
-    </w:p>
-    <w:p>
-      <w:pPr>
-        <w:pStyle w:val="bulletlist"/>
-      </w:pPr>
-      <w:r>
-        <w:t>Do not mix complete spellings and abbreviations of units: “</w:t>
-      </w:r>
-      <w:proofErr w:type="spellStart"/>
-      <w:r>
-        <w:t>Wb</w:t>
-      </w:r>
-      <w:proofErr w:type="spellEnd"/>
-      <w:r>
-        <w:t>/m2” or “</w:t>
+        <w:t>Do not mix complete spellings and abbreviations of units: “Wb/m2” or “</w:t>
       </w:r>
       <w:proofErr w:type="spellStart"/>
       <w:r>
@@ -1714,15 +425,7 @@
         </w:rPr>
       </w:pPr>
       <w:r>
-        <w:t xml:space="preserve">Number equations consecutively. Equation numbers, within parentheses, are to position flush right, as in (1), using a right tab stop. To make your equations more compact, you may use the solidus ( / ), the </w:t>
-      </w:r>
-      <w:proofErr w:type="spellStart"/>
-      <w:r>
-        <w:t>exp</w:t>
-      </w:r>
-      <w:proofErr w:type="spellEnd"/>
-      <w:r>
-        <w:t xml:space="preserve"> function, or appropriate exponents. Italicize Roman symbols for quantities and variables, but not Greek symbols. Use a long dash rather than a hyphen for a minus sign. Punctuate equations with commas or periods when they are part of a sentence, as in</w:t>
+        <w:t>Number equations consecutively. Equation numbers, within parentheses, are to position flush right, as in (1), using a right tab stop. To make your equations more compact, you may use the solidus ( / ), the exp function, or appropriate exponents. Italicize Roman symbols for quantities and variables, but not Greek symbols. Use a long dash rather than a hyphen for a minus sign. Punctuate equations with commas or periods when they are part of a sentence, as in</w:t>
       </w:r>
       <w:r>
         <w:rPr>
@@ -1734,6 +437,9 @@
     <w:p>
       <w:pPr>
         <w:pStyle w:val="equation"/>
+        <w:rPr>
+          <w:rFonts w:hint="eastAsia"/>
+        </w:rPr>
       </w:pPr>
       <w:r>
         <w:tab/>
@@ -1802,6 +508,7 @@
         <w:pStyle w:val="Heading2"/>
       </w:pPr>
       <w:r>
+        <w:lastRenderedPageBreak/>
         <w:t>Some Common Mistakes</w:t>
       </w:r>
     </w:p>
@@ -2040,7 +747,10 @@
         <w:t xml:space="preserve"> </w:t>
       </w:r>
       <w:r>
-        <w:t>Please keep your affiliations as succinct as possible (for example, do not differentiate among departments of the same organization).</w:t>
+        <w:t xml:space="preserve">Please keep your affiliations as succinct as possible </w:t>
+      </w:r>
+      <w:r>
+        <w:t>(for example, do not differentiate among departments of the same organization).</w:t>
       </w:r>
     </w:p>
     <w:p>
@@ -2167,7 +877,6 @@
         <w:pStyle w:val="Heading2"/>
       </w:pPr>
       <w:r>
-        <w:lastRenderedPageBreak/>
         <w:t>Identify</w:t>
       </w:r>
       <w:r>
@@ -2432,8 +1141,12 @@
         <w:pStyle w:val="tablefootnote"/>
       </w:pPr>
       <w:r>
+        <w:rPr>
+          <w:noProof/>
+        </w:rPr>
+        <w:lastRenderedPageBreak/>
         <w:drawing>
-          <wp:anchor distT="0" distB="0" distL="114300" distR="114300" simplePos="0" relativeHeight="251657728" behindDoc="1" locked="0" layoutInCell="1" allowOverlap="1">
+          <wp:anchor distT="0" distB="0" distL="114300" distR="114300" simplePos="0" relativeHeight="251657728" behindDoc="1" locked="0" layoutInCell="1" allowOverlap="1" wp14:anchorId="79A96A65" wp14:editId="7363A8B6">
             <wp:simplePos x="0" y="0"/>
             <wp:positionH relativeFrom="column">
               <wp:align>right</wp:align>
@@ -2589,10 +1302,7 @@
         <w:pStyle w:val="BodyText"/>
       </w:pPr>
       <w:r>
-        <w:t xml:space="preserve">Figure Labels: Use 8 point Times New Roman for Figure labels. Use words rather than symbols or abbreviations when writing Figure axis labels to avoid confusing the reader. As an example, write the quantity “Magnetization”, or “Magnetization, M”, not just “M”. If including units in the label, present them within parentheses. Do not label axes only with </w:t>
-      </w:r>
-      <w:r>
-        <w:t>units. In the example, write “Magnetization (A/m)” or “Magnetization {A[m(1)]}”, not just “A/m”. Do not label axes</w:t>
+        <w:t>Figure Labels: Use 8 point Times New Roman for Figure labels. Use words rather than symbols or abbreviations when writing Figure axis labels to avoid confusing the reader. As an example, write the quantity “Magnetization”, or “Magnetization, M”, not just “M”. If including units in the label, present them within parentheses. Do not label axes only with units. In the example, write “Magnetization (A/m)” or “Magnetization {A[m(1)]}”, not just “A/m”. Do not label axes</w:t>
       </w:r>
       <w:r>
         <w:t xml:space="preserve"> </w:t>
@@ -2937,7 +1647,7 @@
 </file>
 
 <file path=word/endnotes.xml><?xml version="1.0" encoding="utf-8"?>
-<w:endnotes xmlns:cx="http://schemas.microsoft.com/office/drawing/2014/chartex" xmlns:cx1="http://schemas.microsoft.com/office/drawing/2015/9/8/chartex" xmlns:mc="http://schemas.openxmlformats.org/markup-compatibility/2006" xmlns:o="urn:schemas-microsoft-com:office:office" xmlns:r="http://purl.oclc.org/ooxml/officeDocument/relationships" xmlns:m="http://purl.oclc.org/ooxml/officeDocument/math" xmlns:v="urn:schemas-microsoft-com:vml" xmlns:wp14="http://schemas.microsoft.com/office/word/2010/wordprocessingDrawing" xmlns:wp="http://purl.oclc.org/ooxml/drawingml/wordprocessingDrawing" xmlns:w10="urn:schemas-microsoft-com:office:word" xmlns:w="http://purl.oclc.org/ooxml/wordprocessingml/main" xmlns:w14="http://schemas.microsoft.com/office/word/2010/wordml" xmlns:w15="http://schemas.microsoft.com/office/word/2012/wordml" xmlns:w16se="http://schemas.microsoft.com/office/word/2015/wordml/symex" xmlns:wpi="http://schemas.microsoft.com/office/word/2010/wordprocessingInk" xmlns:wne="http://schemas.microsoft.com/office/word/2006/wordml" mc:Ignorable="w14 w15 w16se wne wp14">
+<w:endnotes xmlns:cx="http://schemas.microsoft.com/office/drawing/2014/chartex" xmlns:cx1="http://schemas.microsoft.com/office/drawing/2015/9/8/chartex" xmlns:cx2="http://schemas.microsoft.com/office/drawing/2015/10/21/chartex" xmlns:cx3="http://schemas.microsoft.com/office/drawing/2016/5/9/chartex" xmlns:cx4="http://schemas.microsoft.com/office/drawing/2016/5/10/chartex" xmlns:cx5="http://schemas.microsoft.com/office/drawing/2016/5/11/chartex" xmlns:cx6="http://schemas.microsoft.com/office/drawing/2016/5/12/chartex" xmlns:cx7="http://schemas.microsoft.com/office/drawing/2016/5/13/chartex" xmlns:cx8="http://schemas.microsoft.com/office/drawing/2016/5/14/chartex" xmlns:mc="http://schemas.openxmlformats.org/markup-compatibility/2006" xmlns:aink="http://schemas.microsoft.com/office/drawing/2016/ink" xmlns:am3d="http://schemas.microsoft.com/office/drawing/2017/model3d" xmlns:o="urn:schemas-microsoft-com:office:office" xmlns:oel="http://schemas.microsoft.com/office/2019/extlst" xmlns:r="http://purl.oclc.org/ooxml/officeDocument/relationships" xmlns:m="http://purl.oclc.org/ooxml/officeDocument/math" xmlns:v="urn:schemas-microsoft-com:vml" xmlns:wp14="http://schemas.microsoft.com/office/word/2010/wordprocessingDrawing" xmlns:wp="http://purl.oclc.org/ooxml/drawingml/wordprocessingDrawing" xmlns:w10="urn:schemas-microsoft-com:office:word" xmlns:w="http://purl.oclc.org/ooxml/wordprocessingml/main" xmlns:w14="http://schemas.microsoft.com/office/word/2010/wordml" xmlns:w15="http://schemas.microsoft.com/office/word/2012/wordml" xmlns:w16cex="http://schemas.microsoft.com/office/word/2018/wordml/cex" xmlns:w16cid="http://schemas.microsoft.com/office/word/2016/wordml/cid" xmlns:w16="http://schemas.microsoft.com/office/word/2018/wordml" xmlns:w16sdtdh="http://schemas.microsoft.com/office/word/2020/wordml/sdtdatahash" xmlns:w16se="http://schemas.microsoft.com/office/word/2015/wordml/symex" xmlns:wpi="http://schemas.microsoft.com/office/word/2010/wordprocessingInk" xmlns:wne="http://schemas.microsoft.com/office/word/2006/wordml" mc:Ignorable="w14 w15 w16se w16cid w16 w16cex w16sdtdh wne wp14">
   <w:endnote w:type="separator" w:id="-1">
     <w:p>
       <w:r>
@@ -2956,7 +1666,7 @@
 </file>
 
 <file path=word/footer1.xml><?xml version="1.0" encoding="utf-8"?>
-<w:ftr xmlns:cx="http://schemas.microsoft.com/office/drawing/2014/chartex" xmlns:cx1="http://schemas.microsoft.com/office/drawing/2015/9/8/chartex" xmlns:mc="http://schemas.openxmlformats.org/markup-compatibility/2006" xmlns:o="urn:schemas-microsoft-com:office:office" xmlns:r="http://purl.oclc.org/ooxml/officeDocument/relationships" xmlns:m="http://purl.oclc.org/ooxml/officeDocument/math" xmlns:v="urn:schemas-microsoft-com:vml" xmlns:wp14="http://schemas.microsoft.com/office/word/2010/wordprocessingDrawing" xmlns:wp="http://purl.oclc.org/ooxml/drawingml/wordprocessingDrawing" xmlns:w10="urn:schemas-microsoft-com:office:word" xmlns:w="http://purl.oclc.org/ooxml/wordprocessingml/main" xmlns:w14="http://schemas.microsoft.com/office/word/2010/wordml" xmlns:w15="http://schemas.microsoft.com/office/word/2012/wordml" xmlns:w16se="http://schemas.microsoft.com/office/word/2015/wordml/symex" xmlns:wpi="http://schemas.microsoft.com/office/word/2010/wordprocessingInk" xmlns:wne="http://schemas.microsoft.com/office/word/2006/wordml" mc:Ignorable="w14 w15 w16se wne wp14">
+<w:ftr xmlns:cx="http://schemas.microsoft.com/office/drawing/2014/chartex" xmlns:cx1="http://schemas.microsoft.com/office/drawing/2015/9/8/chartex" xmlns:cx2="http://schemas.microsoft.com/office/drawing/2015/10/21/chartex" xmlns:cx3="http://schemas.microsoft.com/office/drawing/2016/5/9/chartex" xmlns:cx4="http://schemas.microsoft.com/office/drawing/2016/5/10/chartex" xmlns:cx5="http://schemas.microsoft.com/office/drawing/2016/5/11/chartex" xmlns:cx6="http://schemas.microsoft.com/office/drawing/2016/5/12/chartex" xmlns:cx7="http://schemas.microsoft.com/office/drawing/2016/5/13/chartex" xmlns:cx8="http://schemas.microsoft.com/office/drawing/2016/5/14/chartex" xmlns:mc="http://schemas.openxmlformats.org/markup-compatibility/2006" xmlns:aink="http://schemas.microsoft.com/office/drawing/2016/ink" xmlns:am3d="http://schemas.microsoft.com/office/drawing/2017/model3d" xmlns:o="urn:schemas-microsoft-com:office:office" xmlns:oel="http://schemas.microsoft.com/office/2019/extlst" xmlns:r="http://purl.oclc.org/ooxml/officeDocument/relationships" xmlns:m="http://purl.oclc.org/ooxml/officeDocument/math" xmlns:v="urn:schemas-microsoft-com:vml" xmlns:wp14="http://schemas.microsoft.com/office/word/2010/wordprocessingDrawing" xmlns:wp="http://purl.oclc.org/ooxml/drawingml/wordprocessingDrawing" xmlns:w10="urn:schemas-microsoft-com:office:word" xmlns:w="http://purl.oclc.org/ooxml/wordprocessingml/main" xmlns:w14="http://schemas.microsoft.com/office/word/2010/wordml" xmlns:w15="http://schemas.microsoft.com/office/word/2012/wordml" xmlns:w16cex="http://schemas.microsoft.com/office/word/2018/wordml/cex" xmlns:w16cid="http://schemas.microsoft.com/office/word/2016/wordml/cid" xmlns:w16="http://schemas.microsoft.com/office/word/2018/wordml" xmlns:w16sdtdh="http://schemas.microsoft.com/office/word/2020/wordml/sdtdatahash" xmlns:w16se="http://schemas.microsoft.com/office/word/2015/wordml/symex" xmlns:wpi="http://schemas.microsoft.com/office/word/2010/wordprocessingInk" xmlns:wne="http://schemas.microsoft.com/office/word/2006/wordml" mc:Ignorable="w14 w15 w16se w16cid w16 w16cex w16sdtdh wne wp14">
   <w:p>
     <w:pPr>
       <w:pStyle w:val="Footer"/>
@@ -2978,7 +1688,7 @@
 </file>
 
 <file path=word/footnotes.xml><?xml version="1.0" encoding="utf-8"?>
-<w:footnotes xmlns:cx="http://schemas.microsoft.com/office/drawing/2014/chartex" xmlns:cx1="http://schemas.microsoft.com/office/drawing/2015/9/8/chartex" xmlns:mc="http://schemas.openxmlformats.org/markup-compatibility/2006" xmlns:o="urn:schemas-microsoft-com:office:office" xmlns:r="http://purl.oclc.org/ooxml/officeDocument/relationships" xmlns:m="http://purl.oclc.org/ooxml/officeDocument/math" xmlns:v="urn:schemas-microsoft-com:vml" xmlns:wp14="http://schemas.microsoft.com/office/word/2010/wordprocessingDrawing" xmlns:wp="http://purl.oclc.org/ooxml/drawingml/wordprocessingDrawing" xmlns:w10="urn:schemas-microsoft-com:office:word" xmlns:w="http://purl.oclc.org/ooxml/wordprocessingml/main" xmlns:w14="http://schemas.microsoft.com/office/word/2010/wordml" xmlns:w15="http://schemas.microsoft.com/office/word/2012/wordml" xmlns:w16se="http://schemas.microsoft.com/office/word/2015/wordml/symex" xmlns:wpi="http://schemas.microsoft.com/office/word/2010/wordprocessingInk" xmlns:wne="http://schemas.microsoft.com/office/word/2006/wordml" mc:Ignorable="w14 w15 w16se wne wp14">
+<w:footnotes xmlns:cx="http://schemas.microsoft.com/office/drawing/2014/chartex" xmlns:cx1="http://schemas.microsoft.com/office/drawing/2015/9/8/chartex" xmlns:cx2="http://schemas.microsoft.com/office/drawing/2015/10/21/chartex" xmlns:cx3="http://schemas.microsoft.com/office/drawing/2016/5/9/chartex" xmlns:cx4="http://schemas.microsoft.com/office/drawing/2016/5/10/chartex" xmlns:cx5="http://schemas.microsoft.com/office/drawing/2016/5/11/chartex" xmlns:cx6="http://schemas.microsoft.com/office/drawing/2016/5/12/chartex" xmlns:cx7="http://schemas.microsoft.com/office/drawing/2016/5/13/chartex" xmlns:cx8="http://schemas.microsoft.com/office/drawing/2016/5/14/chartex" xmlns:mc="http://schemas.openxmlformats.org/markup-compatibility/2006" xmlns:aink="http://schemas.microsoft.com/office/drawing/2016/ink" xmlns:am3d="http://schemas.microsoft.com/office/drawing/2017/model3d" xmlns:o="urn:schemas-microsoft-com:office:office" xmlns:oel="http://schemas.microsoft.com/office/2019/extlst" xmlns:r="http://purl.oclc.org/ooxml/officeDocument/relationships" xmlns:m="http://purl.oclc.org/ooxml/officeDocument/math" xmlns:v="urn:schemas-microsoft-com:vml" xmlns:wp14="http://schemas.microsoft.com/office/word/2010/wordprocessingDrawing" xmlns:wp="http://purl.oclc.org/ooxml/drawingml/wordprocessingDrawing" xmlns:w10="urn:schemas-microsoft-com:office:word" xmlns:w="http://purl.oclc.org/ooxml/wordprocessingml/main" xmlns:w14="http://schemas.microsoft.com/office/word/2010/wordml" xmlns:w15="http://schemas.microsoft.com/office/word/2012/wordml" xmlns:w16cex="http://schemas.microsoft.com/office/word/2018/wordml/cex" xmlns:w16cid="http://schemas.microsoft.com/office/word/2016/wordml/cid" xmlns:w16="http://schemas.microsoft.com/office/word/2018/wordml" xmlns:w16sdtdh="http://schemas.microsoft.com/office/word/2020/wordml/sdtdatahash" xmlns:w16se="http://schemas.microsoft.com/office/word/2015/wordml/symex" xmlns:wpi="http://schemas.microsoft.com/office/word/2010/wordprocessingInk" xmlns:wne="http://schemas.microsoft.com/office/word/2006/wordml" mc:Ignorable="w14 w15 w16se w16cid w16 w16cex w16sdtdh wne wp14">
   <w:footnote w:type="separator" w:id="-1">
     <w:p>
       <w:r>
@@ -2997,7 +1707,7 @@
 </file>
 
 <file path=word/numbering.xml><?xml version="1.0" encoding="utf-8"?>
-<w:numbering xmlns:cx="http://schemas.microsoft.com/office/drawing/2014/chartex" xmlns:cx1="http://schemas.microsoft.com/office/drawing/2015/9/8/chartex" xmlns:mc="http://schemas.openxmlformats.org/markup-compatibility/2006" xmlns:o="urn:schemas-microsoft-com:office:office" xmlns:r="http://purl.oclc.org/ooxml/officeDocument/relationships" xmlns:m="http://purl.oclc.org/ooxml/officeDocument/math" xmlns:v="urn:schemas-microsoft-com:vml" xmlns:wp14="http://schemas.microsoft.com/office/word/2010/wordprocessingDrawing" xmlns:wp="http://purl.oclc.org/ooxml/drawingml/wordprocessingDrawing" xmlns:w10="urn:schemas-microsoft-com:office:word" xmlns:w="http://purl.oclc.org/ooxml/wordprocessingml/main" xmlns:w14="http://schemas.microsoft.com/office/word/2010/wordml" xmlns:w15="http://schemas.microsoft.com/office/word/2012/wordml" xmlns:w16se="http://schemas.microsoft.com/office/word/2015/wordml/symex" xmlns:wpi="http://schemas.microsoft.com/office/word/2010/wordprocessingInk" xmlns:wne="http://schemas.microsoft.com/office/word/2006/wordml" mc:Ignorable="w14 w15 w16se wne wp14">
+<w:numbering xmlns:cx="http://schemas.microsoft.com/office/drawing/2014/chartex" xmlns:cx1="http://schemas.microsoft.com/office/drawing/2015/9/8/chartex" xmlns:cx2="http://schemas.microsoft.com/office/drawing/2015/10/21/chartex" xmlns:cx3="http://schemas.microsoft.com/office/drawing/2016/5/9/chartex" xmlns:cx4="http://schemas.microsoft.com/office/drawing/2016/5/10/chartex" xmlns:cx5="http://schemas.microsoft.com/office/drawing/2016/5/11/chartex" xmlns:cx6="http://schemas.microsoft.com/office/drawing/2016/5/12/chartex" xmlns:cx7="http://schemas.microsoft.com/office/drawing/2016/5/13/chartex" xmlns:cx8="http://schemas.microsoft.com/office/drawing/2016/5/14/chartex" xmlns:mc="http://schemas.openxmlformats.org/markup-compatibility/2006" xmlns:aink="http://schemas.microsoft.com/office/drawing/2016/ink" xmlns:am3d="http://schemas.microsoft.com/office/drawing/2017/model3d" xmlns:o="urn:schemas-microsoft-com:office:office" xmlns:oel="http://schemas.microsoft.com/office/2019/extlst" xmlns:r="http://purl.oclc.org/ooxml/officeDocument/relationships" xmlns:m="http://purl.oclc.org/ooxml/officeDocument/math" xmlns:v="urn:schemas-microsoft-com:vml" xmlns:wp14="http://schemas.microsoft.com/office/word/2010/wordprocessingDrawing" xmlns:wp="http://purl.oclc.org/ooxml/drawingml/wordprocessingDrawing" xmlns:w10="urn:schemas-microsoft-com:office:word" xmlns:w="http://purl.oclc.org/ooxml/wordprocessingml/main" xmlns:w14="http://schemas.microsoft.com/office/word/2010/wordml" xmlns:w15="http://schemas.microsoft.com/office/word/2012/wordml" xmlns:w16cex="http://schemas.microsoft.com/office/word/2018/wordml/cex" xmlns:w16cid="http://schemas.microsoft.com/office/word/2016/wordml/cid" xmlns:w16="http://schemas.microsoft.com/office/word/2018/wordml" xmlns:w16sdtdh="http://schemas.microsoft.com/office/word/2020/wordml/sdtdatahash" xmlns:w16se="http://schemas.microsoft.com/office/word/2015/wordml/symex" xmlns:wpi="http://schemas.microsoft.com/office/word/2010/wordprocessingInk" xmlns:wne="http://schemas.microsoft.com/office/word/2006/wordml" mc:Ignorable="w14 w15 w16se w16cid w16 w16cex w16sdtdh wne wp14">
   <w:abstractNum w:abstractNumId="0" w15:restartNumberingAfterBreak="0">
     <w:nsid w:val="FFFFFF1D"/>
     <w:multiLevelType w:val="multilevel"/>
@@ -4389,83 +3099,83 @@
       </w:rPr>
     </w:lvl>
   </w:abstractNum>
-  <w:num w:numId="1">
+  <w:num w:numId="1" w16cid:durableId="1486509288">
     <w:abstractNumId w:val="14"/>
   </w:num>
-  <w:num w:numId="2">
+  <w:num w:numId="2" w16cid:durableId="1100221933">
     <w:abstractNumId w:val="19"/>
   </w:num>
-  <w:num w:numId="3">
+  <w:num w:numId="3" w16cid:durableId="412821002">
     <w:abstractNumId w:val="13"/>
   </w:num>
-  <w:num w:numId="4">
+  <w:num w:numId="4" w16cid:durableId="217589275">
     <w:abstractNumId w:val="16"/>
   </w:num>
-  <w:num w:numId="5">
+  <w:num w:numId="5" w16cid:durableId="300960303">
     <w:abstractNumId w:val="16"/>
   </w:num>
-  <w:num w:numId="6">
+  <w:num w:numId="6" w16cid:durableId="642272482">
     <w:abstractNumId w:val="16"/>
   </w:num>
-  <w:num w:numId="7">
+  <w:num w:numId="7" w16cid:durableId="1362053068">
     <w:abstractNumId w:val="16"/>
   </w:num>
-  <w:num w:numId="8">
+  <w:num w:numId="8" w16cid:durableId="969365559">
     <w:abstractNumId w:val="18"/>
   </w:num>
-  <w:num w:numId="9">
+  <w:num w:numId="9" w16cid:durableId="353922934">
     <w:abstractNumId w:val="20"/>
   </w:num>
-  <w:num w:numId="10">
+  <w:num w:numId="10" w16cid:durableId="1221670697">
     <w:abstractNumId w:val="15"/>
   </w:num>
-  <w:num w:numId="11">
+  <w:num w:numId="11" w16cid:durableId="803078713">
     <w:abstractNumId w:val="12"/>
   </w:num>
-  <w:num w:numId="12">
+  <w:num w:numId="12" w16cid:durableId="1752579241">
     <w:abstractNumId w:val="11"/>
   </w:num>
-  <w:num w:numId="13">
+  <w:num w:numId="13" w16cid:durableId="460194344">
     <w:abstractNumId w:val="0"/>
   </w:num>
-  <w:num w:numId="14">
+  <w:num w:numId="14" w16cid:durableId="120080878">
     <w:abstractNumId w:val="10"/>
   </w:num>
-  <w:num w:numId="15">
+  <w:num w:numId="15" w16cid:durableId="1987273407">
     <w:abstractNumId w:val="8"/>
   </w:num>
-  <w:num w:numId="16">
+  <w:num w:numId="16" w16cid:durableId="1196387522">
     <w:abstractNumId w:val="7"/>
   </w:num>
-  <w:num w:numId="17">
+  <w:num w:numId="17" w16cid:durableId="1513912342">
     <w:abstractNumId w:val="6"/>
   </w:num>
-  <w:num w:numId="18">
+  <w:num w:numId="18" w16cid:durableId="1527283628">
     <w:abstractNumId w:val="5"/>
   </w:num>
-  <w:num w:numId="19">
+  <w:num w:numId="19" w16cid:durableId="235750186">
     <w:abstractNumId w:val="9"/>
   </w:num>
-  <w:num w:numId="20">
+  <w:num w:numId="20" w16cid:durableId="679115612">
     <w:abstractNumId w:val="4"/>
   </w:num>
-  <w:num w:numId="21">
+  <w:num w:numId="21" w16cid:durableId="509831749">
     <w:abstractNumId w:val="3"/>
   </w:num>
-  <w:num w:numId="22">
+  <w:num w:numId="22" w16cid:durableId="1470325097">
     <w:abstractNumId w:val="2"/>
   </w:num>
-  <w:num w:numId="23">
+  <w:num w:numId="23" w16cid:durableId="1542282803">
     <w:abstractNumId w:val="1"/>
   </w:num>
-  <w:num w:numId="24">
+  <w:num w:numId="24" w16cid:durableId="1926110742">
     <w:abstractNumId w:val="17"/>
   </w:num>
 </w:numbering>
 </file>
 
 <file path=word/styles.xml><?xml version="1.0" encoding="utf-8"?>
-<w:styles xmlns:mc="http://schemas.openxmlformats.org/markup-compatibility/2006" xmlns:r="http://purl.oclc.org/ooxml/officeDocument/relationships" xmlns:w="http://purl.oclc.org/ooxml/wordprocessingml/main" xmlns:w14="http://schemas.microsoft.com/office/word/2010/wordml" xmlns:w15="http://schemas.microsoft.com/office/word/2012/wordml" xmlns:w16se="http://schemas.microsoft.com/office/word/2015/wordml/symex" mc:Ignorable="w14 w15 w16se">
+<w:styles xmlns:mc="http://schemas.openxmlformats.org/markup-compatibility/2006" xmlns:r="http://purl.oclc.org/ooxml/officeDocument/relationships" xmlns:w="http://purl.oclc.org/ooxml/wordprocessingml/main" xmlns:w14="http://schemas.microsoft.com/office/word/2010/wordml" xmlns:w15="http://schemas.microsoft.com/office/word/2012/wordml" xmlns:w16cex="http://schemas.microsoft.com/office/word/2018/wordml/cex" xmlns:w16cid="http://schemas.microsoft.com/office/word/2016/wordml/cid" xmlns:w16="http://schemas.microsoft.com/office/word/2018/wordml" xmlns:w16sdtdh="http://schemas.microsoft.com/office/word/2020/wordml/sdtdatahash" xmlns:w16se="http://schemas.microsoft.com/office/word/2015/wordml/symex" mc:Ignorable="w14 w15 w16se w16cid w16 w16cex w16sdtdh">
   <w:docDefaults>
     <w:rPrDefault>
       <w:rPr>
@@ -4475,7 +3185,7 @@
     </w:rPrDefault>
     <w:pPrDefault/>
   </w:docDefaults>
-  <w:latentStyles w:defLockedState="0" w:defUIPriority="0" w:defSemiHidden="0" w:defUnhideWhenUsed="0" w:defQFormat="0" w:count="371">
+  <w:latentStyles w:defLockedState="0" w:defUIPriority="0" w:defSemiHidden="0" w:defUnhideWhenUsed="0" w:defQFormat="0" w:count="376">
     <w:lsdException w:name="Normal" w:qFormat="1"/>
     <w:lsdException w:name="heading 1" w:qFormat="1"/>
     <w:lsdException w:name="heading 2" w:qFormat="1"/>
@@ -4491,7 +3201,12 @@
     <w:lsdException w:name="Subtitle" w:qFormat="1"/>
     <w:lsdException w:name="Strong" w:qFormat="1"/>
     <w:lsdException w:name="Emphasis" w:qFormat="1"/>
-    <w:lsdException w:name="Normal Table" w:semiHidden="1" w:unhideWhenUsed="1"/>
+    <w:lsdException w:name="HTML Keyboard" w:semiHidden="1" w:unhideWhenUsed="1"/>
+    <w:lsdException w:name="annotation subject" w:semiHidden="1" w:unhideWhenUsed="1"/>
+    <w:lsdException w:name="No List" w:semiHidden="1" w:unhideWhenUsed="1"/>
+    <w:lsdException w:name="Outline List 1" w:semiHidden="1" w:unhideWhenUsed="1"/>
+    <w:lsdException w:name="Outline List 2" w:semiHidden="1" w:unhideWhenUsed="1"/>
+    <w:lsdException w:name="Outline List 3" w:semiHidden="1" w:unhideWhenUsed="1"/>
     <w:lsdException w:name="Table Simple 1" w:semiHidden="1" w:unhideWhenUsed="1"/>
     <w:lsdException w:name="Table Simple 2" w:semiHidden="1" w:unhideWhenUsed="1"/>
     <w:lsdException w:name="Table Simple 3" w:semiHidden="1" w:unhideWhenUsed="1"/>
@@ -4529,11 +3244,9 @@
     <w:lsdException w:name="Table Contemporary" w:semiHidden="1" w:unhideWhenUsed="1"/>
     <w:lsdException w:name="Table Elegant" w:semiHidden="1" w:unhideWhenUsed="1"/>
     <w:lsdException w:name="Table Professional" w:semiHidden="1" w:unhideWhenUsed="1"/>
-    <w:lsdException w:name="Table Subtle 1" w:semiHidden="1" w:unhideWhenUsed="1"/>
     <w:lsdException w:name="Table Subtle 2" w:semiHidden="1" w:unhideWhenUsed="1"/>
     <w:lsdException w:name="Table Web 1" w:semiHidden="1" w:unhideWhenUsed="1"/>
-    <w:lsdException w:name="Table Web 2" w:semiHidden="1" w:unhideWhenUsed="1"/>
-    <w:lsdException w:name="Table Web 3" w:semiHidden="1" w:unhideWhenUsed="1"/>
+    <w:lsdException w:name="Balloon Text" w:semiHidden="1" w:unhideWhenUsed="1"/>
     <w:lsdException w:name="Table Theme" w:semiHidden="1" w:unhideWhenUsed="1"/>
     <w:lsdException w:name="Placeholder Text" w:semiHidden="1" w:uiPriority="99"/>
     <w:lsdException w:name="No Spacing" w:uiPriority="1" w:qFormat="1"/>
@@ -4750,6 +3463,11 @@
     <w:lsdException w:name="List Table 5 Dark Accent 6" w:uiPriority="50"/>
     <w:lsdException w:name="List Table 6 Colorful Accent 6" w:uiPriority="51"/>
     <w:lsdException w:name="List Table 7 Colorful Accent 6" w:uiPriority="52"/>
+    <w:lsdException w:name="Mention" w:semiHidden="1" w:uiPriority="99" w:unhideWhenUsed="1"/>
+    <w:lsdException w:name="Smart Hyperlink" w:semiHidden="1" w:uiPriority="99" w:unhideWhenUsed="1"/>
+    <w:lsdException w:name="Hashtag" w:semiHidden="1" w:uiPriority="99" w:unhideWhenUsed="1"/>
+    <w:lsdException w:name="Unresolved Mention" w:semiHidden="1" w:uiPriority="99" w:unhideWhenUsed="1"/>
+    <w:lsdException w:name="Smart Link" w:semiHidden="1" w:uiPriority="99" w:unhideWhenUsed="1"/>
   </w:latentStyles>
   <w:style w:type="paragraph" w:default="1" w:styleId="Normal">
     <w:name w:val="Normal"/>

</xml_diff>